<commit_message>
Last assignment of the year!
</commit_message>
<xml_diff>
--- a/BAIST/LEAD3030/Nov 21 PTC.docx
+++ b/BAIST/LEAD3030/Nov 21 PTC.docx
@@ -199,7 +199,11 @@
         <w:t>In your own words, how did Lao Tzu view the role of the leader?</w:t>
       </w:r>
     </w:p>
-    <w:p/>
+    <w:p>
+      <w:r>
+        <w:t xml:space="preserve">Similar to a servant-leader. Lao thinks leaders are at best when nobody notices them. </w:t>
+      </w:r>
+    </w:p>
     <w:p>
       <w:pPr>
         <w:pStyle w:val="Heading3"/>
@@ -208,7 +212,11 @@
         <w:t>What was the leader’s relationship with the group according to Lao Tzu?</w:t>
       </w:r>
     </w:p>
-    <w:p/>
+    <w:p>
+      <w:r>
+        <w:t xml:space="preserve">The leader should honor the group, not the other way around. Leaders should not be looking for admiration. </w:t>
+      </w:r>
+    </w:p>
     <w:p>
       <w:pPr>
         <w:pStyle w:val="Heading3"/>
@@ -217,7 +225,11 @@
         <w:t>To Lao Tzu, is the leader’s role with the group a passive or active one?</w:t>
       </w:r>
     </w:p>
-    <w:p/>
+    <w:p>
+      <w:r>
+        <w:t>Passive. See #58 “The less a leader does and says, the happier his people.”</w:t>
+      </w:r>
+    </w:p>
     <w:p>
       <w:pPr>
         <w:pStyle w:val="Heading3"/>
@@ -226,7 +238,13 @@
         <w:t>How does Lao Tzu’s Tao set the groundwork for the concept of Servant Leadership?</w:t>
       </w:r>
     </w:p>
-    <w:p/>
+    <w:p>
+      <w:r>
+        <w:t xml:space="preserve">Lao thinks that the leader should put the group’s priorities above his own. Leaders should look to remove blocks so that the group can accomplish their goals. </w:t>
+      </w:r>
+      <w:bookmarkStart w:id="0" w:name="_GoBack"/>
+      <w:bookmarkEnd w:id="0"/>
+    </w:p>
     <w:p>
       <w:pPr>
         <w:jc w:val="center"/>
@@ -430,7 +448,16 @@
         <w:t>Look for examples of Sinclair’s use of mechanical language or the language of business and productivity when talking about people.</w:t>
       </w:r>
     </w:p>
-    <w:p/>
+    <w:p>
+      <w:r>
+        <w:t>…they had been serving as cogs in the great packing machine, and now was the time for the renovating of it, and the replacing of damaged parts.</w:t>
+      </w:r>
+    </w:p>
+    <w:p>
+      <w:r>
+        <w:t>…a little nearer to the time when it would be their turn to be shaken from the tree.</w:t>
+      </w:r>
+    </w:p>
     <w:p>
       <w:pPr>
         <w:pStyle w:val="Heading3"/>
@@ -440,8 +467,9 @@
       </w:r>
     </w:p>
     <w:p>
-      <w:bookmarkStart w:id="0" w:name="_GoBack"/>
-      <w:bookmarkEnd w:id="0"/>
+      <w:r>
+        <w:t xml:space="preserve">It’s extremely transactional. The business owners do not care about the workers because there are thousands more lined up outside. </w:t>
+      </w:r>
     </w:p>
     <w:p>
       <w:pPr>

</xml_diff>